<commit_message>
GDD Update and System Diagrams
</commit_message>
<xml_diff>
--- a/Dragon Punch GDD.docx
+++ b/Dragon Punch GDD.docx
@@ -865,25 +865,7 @@
           <w:sz w:val="24"/>
           <w:szCs w:val="24"/>
         </w:rPr>
-        <w:t xml:space="preserve"> a knight just about to clock out and go home. Suddenly the Verbose Dragon decides to kidnap the princess (to find someone to listen to his endless stories). </w:t>
-      </w:r>
-      <w:proofErr w:type="gramStart"/>
-      <w:r>
-        <w:rPr>
-          <w:rFonts w:ascii="Gill Sans MT" w:hAnsi="Gill Sans MT"/>
-          <w:sz w:val="24"/>
-          <w:szCs w:val="24"/>
-        </w:rPr>
-        <w:t>Of course</w:t>
-      </w:r>
-      <w:proofErr w:type="gramEnd"/>
-      <w:r>
-        <w:rPr>
-          <w:rFonts w:ascii="Gill Sans MT" w:hAnsi="Gill Sans MT"/>
-          <w:sz w:val="24"/>
-          <w:szCs w:val="24"/>
-        </w:rPr>
-        <w:t xml:space="preserve"> the king mobilizes all his troops, forcing </w:t>
+        <w:t xml:space="preserve"> a knight just about to clock out and go home. Suddenly the Verbose Dragon decides to kidnap the princess (to find someone to listen to his endless stories). Of course the king mobilizes all his troops, forcing </w:t>
       </w:r>
       <w:proofErr w:type="spellStart"/>
       <w:r>
@@ -1036,7 +1018,15 @@
           <w:sz w:val="24"/>
           <w:szCs w:val="24"/>
         </w:rPr>
-        <w:t xml:space="preserve">How the player does that is further disseminated in the other mechanics section. Battles will take place on a 2D plane, like Street Fighter or early Mortal Kombat. </w:t>
+        <w:t>How the player does that is further disseminated in the other mechanics section. Battles will take place on a 2D plane, like Street Fighter or early Mortal Kombat.</w:t>
+      </w:r>
+      <w:r>
+        <w:rPr>
+          <w:rFonts w:ascii="Gill Sans MT" w:hAnsi="Gill Sans MT"/>
+          <w:sz w:val="24"/>
+          <w:szCs w:val="24"/>
+        </w:rPr>
+        <w:t xml:space="preserve"> Defensive moves the play can take include blocking and using movement to not be where the hitbox of the enemy is.</w:t>
       </w:r>
     </w:p>
     <w:p>
@@ -1117,14 +1107,6 @@
       <w:r>
         <w:rPr>
           <w:rFonts w:ascii="Gill Sans MT" w:hAnsi="Gill Sans MT"/>
-          <w:sz w:val="32"/>
-          <w:szCs w:val="32"/>
-        </w:rPr>
-        <w:tab/>
-      </w:r>
-      <w:r>
-        <w:rPr>
-          <w:rFonts w:ascii="Gill Sans MT" w:hAnsi="Gill Sans MT"/>
           <w:sz w:val="24"/>
           <w:szCs w:val="24"/>
         </w:rPr>
@@ -1162,25 +1144,7 @@
           <w:sz w:val="24"/>
           <w:szCs w:val="24"/>
         </w:rPr>
-        <w:t xml:space="preserve">Statistic System – A classic system in RPGs, statistic or “stats” are numbers that define an aspect of a game entity. Hit Points are an excellent example, a number </w:t>
-      </w:r>
-      <w:proofErr w:type="gramStart"/>
-      <w:r>
-        <w:rPr>
-          <w:rFonts w:ascii="Gill Sans MT" w:hAnsi="Gill Sans MT"/>
-          <w:sz w:val="24"/>
-          <w:szCs w:val="24"/>
-        </w:rPr>
-        <w:t>for the amount of</w:t>
-      </w:r>
-      <w:proofErr w:type="gramEnd"/>
-      <w:r>
-        <w:rPr>
-          <w:rFonts w:ascii="Gill Sans MT" w:hAnsi="Gill Sans MT"/>
-          <w:sz w:val="24"/>
-          <w:szCs w:val="24"/>
-        </w:rPr>
-        <w:t xml:space="preserve"> damage a player can receive before losing a life or receiving a game over. In this game there will be stats for </w:t>
+        <w:t xml:space="preserve">Statistic System – A classic system in RPGs, statistic or “stats” are numbers that define an aspect of a game entity. Hit Points are an excellent example, a number for the amount of damage a player can receive before losing a life or receiving a game over. In this game there will be stats for </w:t>
       </w:r>
     </w:p>
     <w:p>
@@ -1215,6 +1179,7 @@
           <w:sz w:val="24"/>
           <w:szCs w:val="24"/>
         </w:rPr>
+        <w:lastRenderedPageBreak/>
         <w:tab/>
         <w:t xml:space="preserve">Attack – affects the damage a player can do </w:t>
       </w:r>
@@ -1233,7 +1198,6 @@
           <w:sz w:val="24"/>
           <w:szCs w:val="24"/>
         </w:rPr>
-        <w:lastRenderedPageBreak/>
         <w:tab/>
         <w:t xml:space="preserve">Defense – affects the amount of damage a player takes </w:t>
       </w:r>
@@ -1357,25 +1321,7 @@
           <w:sz w:val="24"/>
           <w:szCs w:val="24"/>
         </w:rPr>
-        <w:t xml:space="preserve">Impatience System – A silly take on the super meters found in modern fighter games, the Impatience System will let players deal out big, momentum changing skills depending on how long the fight has been, how much damage they’ve already dished out, and by how much damage has been taken. The meter has 3 different segments, but also has the second one cut in half, allowing players </w:t>
-      </w:r>
-      <w:proofErr w:type="gramStart"/>
-      <w:r>
-        <w:rPr>
-          <w:rFonts w:ascii="Gill Sans MT" w:hAnsi="Gill Sans MT"/>
-          <w:sz w:val="24"/>
-          <w:szCs w:val="24"/>
-        </w:rPr>
-        <w:t>do</w:t>
-      </w:r>
-      <w:proofErr w:type="gramEnd"/>
-      <w:r>
-        <w:rPr>
-          <w:rFonts w:ascii="Gill Sans MT" w:hAnsi="Gill Sans MT"/>
-          <w:sz w:val="24"/>
-          <w:szCs w:val="24"/>
-        </w:rPr>
-        <w:t xml:space="preserve"> to specific moves that take 1 ½ bars of the meter. </w:t>
+        <w:t xml:space="preserve">Impatience System – A silly take on the super meters found in modern fighter games, the Impatience System will let players deal out big, momentum changing skills depending on how long the fight has been, how much damage they’ve already dished out, and by how much damage has been taken. The meter has 3 different segments, but also has the second one cut in half, allowing players do to specific moves that take 1 ½ bars of the meter. </w:t>
       </w:r>
     </w:p>
     <w:p>
@@ -1874,7 +1820,15 @@
           <w:sz w:val="24"/>
           <w:szCs w:val="24"/>
         </w:rPr>
-        <w:t xml:space="preserve">Movement: The player can move left and right, crouch, and jump </w:t>
+        <w:t>Movement: The player can move left and right, crouch, and jump</w:t>
+      </w:r>
+      <w:r>
+        <w:rPr>
+          <w:rFonts w:ascii="Gill Sans MT" w:hAnsi="Gill Sans MT"/>
+          <w:sz w:val="24"/>
+          <w:szCs w:val="24"/>
+        </w:rPr>
+        <w:t>. This movement is affected by the Speed stat.</w:t>
       </w:r>
     </w:p>
     <w:p>
@@ -2152,6 +2106,178 @@
     </w:p>
     <w:p>
       <w:pPr>
+        <w:pStyle w:val="ListParagraph"/>
+        <w:numPr>
+          <w:ilvl w:val="1"/>
+          <w:numId w:val="2"/>
+        </w:numPr>
+        <w:rPr>
+          <w:rFonts w:ascii="Gill Sans MT" w:hAnsi="Gill Sans MT"/>
+          <w:sz w:val="24"/>
+          <w:szCs w:val="24"/>
+        </w:rPr>
+      </w:pPr>
+      <w:r>
+        <w:rPr>
+          <w:rFonts w:ascii="Gill Sans MT" w:hAnsi="Gill Sans MT"/>
+          <w:sz w:val="24"/>
+          <w:szCs w:val="24"/>
+        </w:rPr>
+        <w:lastRenderedPageBreak/>
+        <w:t>Adjective – The part of the Enemy Adjective System the player sees. Changes the Slimes stats such as health, attack, defense. Stretch goals include having this affect the A.I. as well.</w:t>
+      </w:r>
+    </w:p>
+    <w:p>
+      <w:pPr>
+        <w:rPr>
+          <w:rFonts w:ascii="Gill Sans MT" w:hAnsi="Gill Sans MT"/>
+          <w:sz w:val="24"/>
+          <w:szCs w:val="24"/>
+        </w:rPr>
+      </w:pPr>
+      <w:r>
+        <w:rPr>
+          <w:rFonts w:ascii="Gill Sans MT" w:hAnsi="Gill Sans MT"/>
+          <w:sz w:val="24"/>
+          <w:szCs w:val="24"/>
+        </w:rPr>
+        <w:t xml:space="preserve">Stage </w:t>
+      </w:r>
+    </w:p>
+    <w:p>
+      <w:pPr>
+        <w:pStyle w:val="ListParagraph"/>
+        <w:numPr>
+          <w:ilvl w:val="0"/>
+          <w:numId w:val="3"/>
+        </w:numPr>
+        <w:rPr>
+          <w:rFonts w:ascii="Gill Sans MT" w:hAnsi="Gill Sans MT"/>
+          <w:sz w:val="24"/>
+          <w:szCs w:val="24"/>
+        </w:rPr>
+      </w:pPr>
+      <w:r>
+        <w:rPr>
+          <w:rFonts w:ascii="Gill Sans MT" w:hAnsi="Gill Sans MT"/>
+          <w:sz w:val="24"/>
+          <w:szCs w:val="24"/>
+        </w:rPr>
+        <w:t xml:space="preserve">Attributes </w:t>
+      </w:r>
+    </w:p>
+    <w:p>
+      <w:pPr>
+        <w:pStyle w:val="ListParagraph"/>
+        <w:numPr>
+          <w:ilvl w:val="1"/>
+          <w:numId w:val="3"/>
+        </w:numPr>
+        <w:rPr>
+          <w:rFonts w:ascii="Gill Sans MT" w:hAnsi="Gill Sans MT"/>
+          <w:sz w:val="24"/>
+          <w:szCs w:val="24"/>
+        </w:rPr>
+      </w:pPr>
+      <w:r>
+        <w:rPr>
+          <w:rFonts w:ascii="Gill Sans MT" w:hAnsi="Gill Sans MT"/>
+          <w:sz w:val="24"/>
+          <w:szCs w:val="24"/>
+        </w:rPr>
+        <w:t xml:space="preserve">Flat – The stage is fully flat, with sprite animations in the background </w:t>
+      </w:r>
+    </w:p>
+    <w:p>
+      <w:pPr>
+        <w:pStyle w:val="ListParagraph"/>
+        <w:numPr>
+          <w:ilvl w:val="1"/>
+          <w:numId w:val="3"/>
+        </w:numPr>
+        <w:rPr>
+          <w:rFonts w:ascii="Gill Sans MT" w:hAnsi="Gill Sans MT"/>
+          <w:sz w:val="24"/>
+          <w:szCs w:val="24"/>
+        </w:rPr>
+      </w:pPr>
+      <w:r>
+        <w:rPr>
+          <w:rFonts w:ascii="Gill Sans MT" w:hAnsi="Gill Sans MT"/>
+          <w:sz w:val="24"/>
+          <w:szCs w:val="24"/>
+        </w:rPr>
+        <w:t xml:space="preserve">Walls – The ends of the stage will have invisible walls. The player can run at this wall for an amount of time to run away from the fight, if the enemy doesn’t interrupt the process. </w:t>
+      </w:r>
+    </w:p>
+    <w:p>
+      <w:pPr>
+        <w:pStyle w:val="ListParagraph"/>
+        <w:numPr>
+          <w:ilvl w:val="1"/>
+          <w:numId w:val="3"/>
+        </w:numPr>
+        <w:rPr>
+          <w:rFonts w:ascii="Gill Sans MT" w:hAnsi="Gill Sans MT"/>
+          <w:sz w:val="24"/>
+          <w:szCs w:val="24"/>
+        </w:rPr>
+      </w:pPr>
+      <w:r>
+        <w:rPr>
+          <w:rFonts w:ascii="Gill Sans MT" w:hAnsi="Gill Sans MT"/>
+          <w:sz w:val="24"/>
+          <w:szCs w:val="24"/>
+        </w:rPr>
+        <w:t xml:space="preserve">Ceiling – An invisible ceiling on the top keeps the player within the screen </w:t>
+      </w:r>
+    </w:p>
+    <w:p>
+      <w:pPr>
+        <w:pStyle w:val="ListParagraph"/>
+        <w:numPr>
+          <w:ilvl w:val="0"/>
+          <w:numId w:val="3"/>
+        </w:numPr>
+        <w:rPr>
+          <w:rFonts w:ascii="Gill Sans MT" w:hAnsi="Gill Sans MT"/>
+          <w:sz w:val="24"/>
+          <w:szCs w:val="24"/>
+        </w:rPr>
+      </w:pPr>
+      <w:r>
+        <w:rPr>
+          <w:rFonts w:ascii="Gill Sans MT" w:hAnsi="Gill Sans MT"/>
+          <w:sz w:val="24"/>
+          <w:szCs w:val="24"/>
+        </w:rPr>
+        <w:t xml:space="preserve">Behaviors </w:t>
+      </w:r>
+    </w:p>
+    <w:p>
+      <w:pPr>
+        <w:pStyle w:val="ListParagraph"/>
+        <w:numPr>
+          <w:ilvl w:val="1"/>
+          <w:numId w:val="3"/>
+        </w:numPr>
+        <w:rPr>
+          <w:rFonts w:ascii="Gill Sans MT" w:hAnsi="Gill Sans MT"/>
+          <w:sz w:val="24"/>
+          <w:szCs w:val="24"/>
+        </w:rPr>
+      </w:pPr>
+      <w:r>
+        <w:rPr>
+          <w:rFonts w:ascii="Gill Sans MT" w:hAnsi="Gill Sans MT"/>
+          <w:sz w:val="24"/>
+          <w:szCs w:val="24"/>
+        </w:rPr>
+        <w:t xml:space="preserve">Camera Pan – Camera focuses on the player, with a priority of also focusing on the nearest enemy </w:t>
+      </w:r>
+    </w:p>
+    <w:p>
+      <w:pPr>
         <w:rPr>
           <w:rFonts w:ascii="Gill Sans MT" w:hAnsi="Gill Sans MT"/>
           <w:sz w:val="24"/>
@@ -2335,6 +2461,7 @@
           <w:sz w:val="24"/>
           <w:szCs w:val="24"/>
         </w:rPr>
+        <w:lastRenderedPageBreak/>
         <w:drawing>
           <wp:inline distT="0" distB="0" distL="0" distR="0" wp14:anchorId="708FF598" wp14:editId="1A8FA2E6">
             <wp:extent cx="5943600" cy="5143500"/>
@@ -2545,25 +2672,16 @@
           <w:szCs w:val="24"/>
         </w:rPr>
         <w:tab/>
-        <w:t xml:space="preserve">The enemy A.I. will be more sophisticated than my current skillset allows. </w:t>
-      </w:r>
-      <w:proofErr w:type="gramStart"/>
-      <w:r>
-        <w:rPr>
-          <w:rFonts w:ascii="Gill Sans MT" w:hAnsi="Gill Sans MT"/>
-          <w:sz w:val="24"/>
-          <w:szCs w:val="24"/>
-        </w:rPr>
-        <w:t>So</w:t>
-      </w:r>
-      <w:proofErr w:type="gramEnd"/>
-      <w:r>
-        <w:rPr>
-          <w:rFonts w:ascii="Gill Sans MT" w:hAnsi="Gill Sans MT"/>
-          <w:sz w:val="24"/>
-          <w:szCs w:val="24"/>
-        </w:rPr>
-        <w:t xml:space="preserve"> this is guaranteed learning experience, even if I don’t get the exact result I want for this prototype. Enemies will have to respond to player’s inputs and resources. Conversely the A.I. can’t be too strong or it’ll keep the player from having fun. </w:t>
+        <w:t xml:space="preserve">The enemy A.I. will be more sophisticated than my current skillset allows. So this is guaranteed learning experience, even if I don’t get the exact result I want for this prototype. </w:t>
+      </w:r>
+      <w:r>
+        <w:rPr>
+          <w:rFonts w:ascii="Gill Sans MT" w:hAnsi="Gill Sans MT"/>
+          <w:sz w:val="24"/>
+          <w:szCs w:val="24"/>
+        </w:rPr>
+        <w:lastRenderedPageBreak/>
+        <w:t xml:space="preserve">Enemies will have to respond to player’s inputs and resources. Conversely the A.I. can’t be too strong or it’ll keep the player from having fun. </w:t>
       </w:r>
       <w:r>
         <w:rPr>
@@ -2767,25 +2885,7 @@
           <w:sz w:val="24"/>
           <w:szCs w:val="24"/>
         </w:rPr>
-        <w:t xml:space="preserve">. Update will be important for managing the player and enemy resources, along with the consequences for their use. </w:t>
-      </w:r>
-      <w:proofErr w:type="gramStart"/>
-      <w:r>
-        <w:rPr>
-          <w:rFonts w:ascii="Gill Sans MT" w:hAnsi="Gill Sans MT"/>
-          <w:sz w:val="24"/>
-          <w:szCs w:val="24"/>
-        </w:rPr>
-        <w:t>Finally</w:t>
-      </w:r>
-      <w:proofErr w:type="gramEnd"/>
-      <w:r>
-        <w:rPr>
-          <w:rFonts w:ascii="Gill Sans MT" w:hAnsi="Gill Sans MT"/>
-          <w:sz w:val="24"/>
-          <w:szCs w:val="24"/>
-        </w:rPr>
-        <w:t xml:space="preserve"> there will need to be various sound cues from the enemy to let players better notice the pattern for its attacks. I’m sure there will be more components used that I haven’t thought of yet. </w:t>
+        <w:t xml:space="preserve">. Update will be important for managing the player and enemy resources, along with the consequences for their use. Finally there will need to be various sound cues from the enemy to let players better notice the pattern for its attacks. I’m sure there will be more components used that I haven’t thought of yet. </w:t>
       </w:r>
     </w:p>
     <w:p>
@@ -2894,25 +2994,7 @@
           <w:sz w:val="24"/>
           <w:szCs w:val="24"/>
         </w:rPr>
-        <w:t xml:space="preserve">Job System – a set of mechanics first introduced in Dungeon and Dragons that allowed the player to define their role in a fight. </w:t>
-      </w:r>
-      <w:proofErr w:type="gramStart"/>
-      <w:r>
-        <w:rPr>
-          <w:rFonts w:ascii="Gill Sans MT" w:hAnsi="Gill Sans MT"/>
-          <w:sz w:val="24"/>
-          <w:szCs w:val="24"/>
-        </w:rPr>
-        <w:t>An</w:t>
-      </w:r>
-      <w:proofErr w:type="gramEnd"/>
-      <w:r>
-        <w:rPr>
-          <w:rFonts w:ascii="Gill Sans MT" w:hAnsi="Gill Sans MT"/>
-          <w:sz w:val="24"/>
-          <w:szCs w:val="24"/>
-        </w:rPr>
-        <w:t xml:space="preserve"> classic example is one player choosing to “tank” as a knight so they can protect a healer that in turn keeps the knight sufficiently healed. </w:t>
+        <w:t xml:space="preserve">Job System – a set of mechanics first introduced in Dungeon and Dragons that allowed the player to define their role in a fight. An classic example is one player choosing to “tank” as a knight so they can protect a healer that in turn keeps the knight sufficiently healed. </w:t>
       </w:r>
     </w:p>
     <w:p>
@@ -2964,6 +3046,7 @@
           <w:sz w:val="24"/>
           <w:szCs w:val="24"/>
         </w:rPr>
+        <w:lastRenderedPageBreak/>
         <w:t xml:space="preserve">Charge-based Character – An archetype in fighter games where the character must hold an input down or “charge” the move, before continuing the sequence </w:t>
       </w:r>
       <w:r>
@@ -3384,11 +3467,127 @@
       </w:rPr>
     </w:lvl>
   </w:abstractNum>
+  <w:abstractNum w:abstractNumId="2" w15:restartNumberingAfterBreak="0">
+    <w:nsid w:val="60E0378A"/>
+    <w:multiLevelType w:val="hybridMultilevel"/>
+    <w:tmpl w:val="AD12F966"/>
+    <w:lvl w:ilvl="0" w:tplc="04090001">
+      <w:start w:val="1"/>
+      <w:numFmt w:val="bullet"/>
+      <w:lvlText w:val=""/>
+      <w:lvlJc w:val="left"/>
+      <w:pPr>
+        <w:ind w:left="720" w:hanging="360"/>
+      </w:pPr>
+      <w:rPr>
+        <w:rFonts w:ascii="Symbol" w:hAnsi="Symbol" w:hint="default"/>
+      </w:rPr>
+    </w:lvl>
+    <w:lvl w:ilvl="1" w:tplc="04090003">
+      <w:start w:val="1"/>
+      <w:numFmt w:val="bullet"/>
+      <w:lvlText w:val="o"/>
+      <w:lvlJc w:val="left"/>
+      <w:pPr>
+        <w:ind w:left="1440" w:hanging="360"/>
+      </w:pPr>
+      <w:rPr>
+        <w:rFonts w:ascii="Courier New" w:hAnsi="Courier New" w:cs="Courier New" w:hint="default"/>
+      </w:rPr>
+    </w:lvl>
+    <w:lvl w:ilvl="2" w:tplc="04090005" w:tentative="1">
+      <w:start w:val="1"/>
+      <w:numFmt w:val="bullet"/>
+      <w:lvlText w:val=""/>
+      <w:lvlJc w:val="left"/>
+      <w:pPr>
+        <w:ind w:left="2160" w:hanging="360"/>
+      </w:pPr>
+      <w:rPr>
+        <w:rFonts w:ascii="Wingdings" w:hAnsi="Wingdings" w:hint="default"/>
+      </w:rPr>
+    </w:lvl>
+    <w:lvl w:ilvl="3" w:tplc="04090001" w:tentative="1">
+      <w:start w:val="1"/>
+      <w:numFmt w:val="bullet"/>
+      <w:lvlText w:val=""/>
+      <w:lvlJc w:val="left"/>
+      <w:pPr>
+        <w:ind w:left="2880" w:hanging="360"/>
+      </w:pPr>
+      <w:rPr>
+        <w:rFonts w:ascii="Symbol" w:hAnsi="Symbol" w:hint="default"/>
+      </w:rPr>
+    </w:lvl>
+    <w:lvl w:ilvl="4" w:tplc="04090003" w:tentative="1">
+      <w:start w:val="1"/>
+      <w:numFmt w:val="bullet"/>
+      <w:lvlText w:val="o"/>
+      <w:lvlJc w:val="left"/>
+      <w:pPr>
+        <w:ind w:left="3600" w:hanging="360"/>
+      </w:pPr>
+      <w:rPr>
+        <w:rFonts w:ascii="Courier New" w:hAnsi="Courier New" w:cs="Courier New" w:hint="default"/>
+      </w:rPr>
+    </w:lvl>
+    <w:lvl w:ilvl="5" w:tplc="04090005" w:tentative="1">
+      <w:start w:val="1"/>
+      <w:numFmt w:val="bullet"/>
+      <w:lvlText w:val=""/>
+      <w:lvlJc w:val="left"/>
+      <w:pPr>
+        <w:ind w:left="4320" w:hanging="360"/>
+      </w:pPr>
+      <w:rPr>
+        <w:rFonts w:ascii="Wingdings" w:hAnsi="Wingdings" w:hint="default"/>
+      </w:rPr>
+    </w:lvl>
+    <w:lvl w:ilvl="6" w:tplc="04090001" w:tentative="1">
+      <w:start w:val="1"/>
+      <w:numFmt w:val="bullet"/>
+      <w:lvlText w:val=""/>
+      <w:lvlJc w:val="left"/>
+      <w:pPr>
+        <w:ind w:left="5040" w:hanging="360"/>
+      </w:pPr>
+      <w:rPr>
+        <w:rFonts w:ascii="Symbol" w:hAnsi="Symbol" w:hint="default"/>
+      </w:rPr>
+    </w:lvl>
+    <w:lvl w:ilvl="7" w:tplc="04090003" w:tentative="1">
+      <w:start w:val="1"/>
+      <w:numFmt w:val="bullet"/>
+      <w:lvlText w:val="o"/>
+      <w:lvlJc w:val="left"/>
+      <w:pPr>
+        <w:ind w:left="5760" w:hanging="360"/>
+      </w:pPr>
+      <w:rPr>
+        <w:rFonts w:ascii="Courier New" w:hAnsi="Courier New" w:cs="Courier New" w:hint="default"/>
+      </w:rPr>
+    </w:lvl>
+    <w:lvl w:ilvl="8" w:tplc="04090005" w:tentative="1">
+      <w:start w:val="1"/>
+      <w:numFmt w:val="bullet"/>
+      <w:lvlText w:val=""/>
+      <w:lvlJc w:val="left"/>
+      <w:pPr>
+        <w:ind w:left="6480" w:hanging="360"/>
+      </w:pPr>
+      <w:rPr>
+        <w:rFonts w:ascii="Wingdings" w:hAnsi="Wingdings" w:hint="default"/>
+      </w:rPr>
+    </w:lvl>
+  </w:abstractNum>
   <w:num w:numId="1">
     <w:abstractNumId w:val="0"/>
   </w:num>
   <w:num w:numId="2">
     <w:abstractNumId w:val="1"/>
+  </w:num>
+  <w:num w:numId="3">
+    <w:abstractNumId w:val="2"/>
   </w:num>
 </w:numbering>
 </file>

</xml_diff>